<commit_message>
modified to show event location
</commit_message>
<xml_diff>
--- a/prep_and_checklists/Staller Macari/Staller Macari_Checklist_05-26-2025_0.docx
+++ b/prep_and_checklists/Staller Macari/Staller Macari_Checklist_05-26-2025_0.docx
@@ -7,7 +7,7 @@
         <w:pStyle w:val="Title"/>
       </w:pPr>
       <w:r>
-        <w:t>Staller Macari End Time: 11:00 PM</w:t>
+        <w:t>Staller Macari Friday, May 30, 2025</w:t>
       </w:r>
     </w:p>
     <w:p>
@@ -23,7 +23,7 @@
         <w:pStyle w:val="Heading2"/>
       </w:pPr>
       <w:r>
-        <w:t>Start: Start Time: 8:00 PM</w:t>
+        <w:t>Start: 8:00 PM - 11:00 PM</w:t>
       </w:r>
     </w:p>
     <w:p>

</xml_diff>